<commit_message>
Subo versiones en pdf de las capacitaciones
</commit_message>
<xml_diff>
--- a/Documentacion/Capacitaciones - Investigaciones/Algoritmos de Fixture v1.0.docx
+++ b/Documentacion/Capacitaciones - Investigaciones/Algoritmos de Fixture v1.0.docx
@@ -2704,8 +2704,6 @@
             </w:rPr>
             <w:br w:type="page"/>
           </w:r>
-          <w:bookmarkStart w:id="0" w:name="_GoBack"/>
-          <w:bookmarkEnd w:id="0"/>
         </w:p>
         <w:p>
           <w:pPr>
@@ -3155,7 +3153,7 @@
           <w:r>
             <w:fldChar w:fldCharType="separate"/>
           </w:r>
-          <w:hyperlink w:anchor="_Toc394355888" w:history="1">
+          <w:hyperlink w:anchor="_Toc401927821" w:history="1">
             <w:r>
               <w:rPr>
                 <w:rStyle w:val="Hipervnculo"/>
@@ -3183,7 +3181,7 @@
                 <w:noProof/>
                 <w:webHidden/>
               </w:rPr>
-              <w:instrText xml:space="preserve"> PAGEREF _Toc394355888 \h </w:instrText>
+              <w:instrText xml:space="preserve"> PAGEREF _Toc401927821 \h </w:instrText>
             </w:r>
             <w:r>
               <w:rPr>
@@ -3225,7 +3223,7 @@
               <w:lang w:val="es-ES" w:eastAsia="es-ES"/>
             </w:rPr>
           </w:pPr>
-          <w:hyperlink w:anchor="_Toc394355889" w:history="1">
+          <w:hyperlink w:anchor="_Toc401927822" w:history="1">
             <w:r>
               <w:rPr>
                 <w:rStyle w:val="Hipervnculo"/>
@@ -3253,7 +3251,7 @@
                 <w:noProof/>
                 <w:webHidden/>
               </w:rPr>
-              <w:instrText xml:space="preserve"> PAGEREF _Toc394355889 \h </w:instrText>
+              <w:instrText xml:space="preserve"> PAGEREF _Toc401927822 \h </w:instrText>
             </w:r>
             <w:r>
               <w:rPr>
@@ -3295,7 +3293,7 @@
               <w:lang w:val="es-ES" w:eastAsia="es-ES"/>
             </w:rPr>
           </w:pPr>
-          <w:hyperlink w:anchor="_Toc394355890" w:history="1">
+          <w:hyperlink w:anchor="_Toc401927823" w:history="1">
             <w:r>
               <w:rPr>
                 <w:rStyle w:val="Hipervnculo"/>
@@ -3323,7 +3321,7 @@
                 <w:noProof/>
                 <w:webHidden/>
               </w:rPr>
-              <w:instrText xml:space="preserve"> PAGEREF _Toc394355890 \h </w:instrText>
+              <w:instrText xml:space="preserve"> PAGEREF _Toc401927823 \h </w:instrText>
             </w:r>
             <w:r>
               <w:rPr>
@@ -3365,7 +3363,7 @@
               <w:lang w:val="es-ES" w:eastAsia="es-ES"/>
             </w:rPr>
           </w:pPr>
-          <w:hyperlink w:anchor="_Toc394355891" w:history="1">
+          <w:hyperlink w:anchor="_Toc401927824" w:history="1">
             <w:r>
               <w:rPr>
                 <w:rStyle w:val="Hipervnculo"/>
@@ -3393,7 +3391,7 @@
                 <w:noProof/>
                 <w:webHidden/>
               </w:rPr>
-              <w:instrText xml:space="preserve"> PAGEREF _Toc394355891 \h </w:instrText>
+              <w:instrText xml:space="preserve"> PAGEREF _Toc401927824 \h </w:instrText>
             </w:r>
             <w:r>
               <w:rPr>
@@ -3435,7 +3433,7 @@
               <w:lang w:val="es-ES" w:eastAsia="es-ES"/>
             </w:rPr>
           </w:pPr>
-          <w:hyperlink w:anchor="_Toc394355892" w:history="1">
+          <w:hyperlink w:anchor="_Toc401927825" w:history="1">
             <w:r>
               <w:rPr>
                 <w:rStyle w:val="Hipervnculo"/>
@@ -3463,7 +3461,7 @@
                 <w:noProof/>
                 <w:webHidden/>
               </w:rPr>
-              <w:instrText xml:space="preserve"> PAGEREF _Toc394355892 \h </w:instrText>
+              <w:instrText xml:space="preserve"> PAGEREF _Toc401927825 \h </w:instrText>
             </w:r>
             <w:r>
               <w:rPr>
@@ -3505,7 +3503,7 @@
               <w:lang w:val="es-ES" w:eastAsia="es-ES"/>
             </w:rPr>
           </w:pPr>
-          <w:hyperlink w:anchor="_Toc394355893" w:history="1">
+          <w:hyperlink w:anchor="_Toc401927826" w:history="1">
             <w:r>
               <w:rPr>
                 <w:rStyle w:val="Hipervnculo"/>
@@ -3533,7 +3531,7 @@
                 <w:noProof/>
                 <w:webHidden/>
               </w:rPr>
-              <w:instrText xml:space="preserve"> PAGEREF _Toc394355893 \h </w:instrText>
+              <w:instrText xml:space="preserve"> PAGEREF _Toc401927826 \h </w:instrText>
             </w:r>
             <w:r>
               <w:rPr>
@@ -3575,7 +3573,7 @@
               <w:lang w:val="es-ES" w:eastAsia="es-ES"/>
             </w:rPr>
           </w:pPr>
-          <w:hyperlink w:anchor="_Toc394355894" w:history="1">
+          <w:hyperlink w:anchor="_Toc401927827" w:history="1">
             <w:r>
               <w:rPr>
                 <w:rStyle w:val="Hipervnculo"/>
@@ -3603,7 +3601,7 @@
                 <w:noProof/>
                 <w:webHidden/>
               </w:rPr>
-              <w:instrText xml:space="preserve"> PAGEREF _Toc394355894 \h </w:instrText>
+              <w:instrText xml:space="preserve"> PAGEREF _Toc401927827 \h </w:instrText>
             </w:r>
             <w:r>
               <w:rPr>
@@ -3645,7 +3643,7 @@
               <w:lang w:val="es-ES" w:eastAsia="es-ES"/>
             </w:rPr>
           </w:pPr>
-          <w:hyperlink w:anchor="_Toc394355895" w:history="1">
+          <w:hyperlink w:anchor="_Toc401927828" w:history="1">
             <w:r>
               <w:rPr>
                 <w:rStyle w:val="Hipervnculo"/>
@@ -3673,7 +3671,7 @@
                 <w:noProof/>
                 <w:webHidden/>
               </w:rPr>
-              <w:instrText xml:space="preserve"> PAGEREF _Toc394355895 \h </w:instrText>
+              <w:instrText xml:space="preserve"> PAGEREF _Toc401927828 \h </w:instrText>
             </w:r>
             <w:r>
               <w:rPr>
@@ -3715,7 +3713,7 @@
               <w:lang w:val="es-ES" w:eastAsia="es-ES"/>
             </w:rPr>
           </w:pPr>
-          <w:hyperlink w:anchor="_Toc394355896" w:history="1">
+          <w:hyperlink w:anchor="_Toc401927829" w:history="1">
             <w:r>
               <w:rPr>
                 <w:rStyle w:val="Hipervnculo"/>
@@ -3743,7 +3741,7 @@
                 <w:noProof/>
                 <w:webHidden/>
               </w:rPr>
-              <w:instrText xml:space="preserve"> PAGEREF _Toc394355896 \h </w:instrText>
+              <w:instrText xml:space="preserve"> PAGEREF _Toc401927829 \h </w:instrText>
             </w:r>
             <w:r>
               <w:rPr>
@@ -3785,7 +3783,7 @@
               <w:lang w:val="es-ES" w:eastAsia="es-ES"/>
             </w:rPr>
           </w:pPr>
-          <w:hyperlink w:anchor="_Toc394355897" w:history="1">
+          <w:hyperlink w:anchor="_Toc401927830" w:history="1">
             <w:r>
               <w:rPr>
                 <w:rStyle w:val="Hipervnculo"/>
@@ -3813,7 +3811,7 @@
                 <w:noProof/>
                 <w:webHidden/>
               </w:rPr>
-              <w:instrText xml:space="preserve"> PAGEREF _Toc394355897 \h </w:instrText>
+              <w:instrText xml:space="preserve"> PAGEREF _Toc401927830 \h </w:instrText>
             </w:r>
             <w:r>
               <w:rPr>
@@ -3855,13 +3853,14 @@
               <w:lang w:val="es-ES" w:eastAsia="es-ES"/>
             </w:rPr>
           </w:pPr>
-          <w:hyperlink w:anchor="_Toc394355898" w:history="1">
+          <w:hyperlink w:anchor="_Toc401927831" w:history="1">
             <w:r>
               <w:rPr>
                 <w:rStyle w:val="Hipervnculo"/>
                 <w:noProof/>
-              </w:rPr>
-              <w:t>Estructura para la solución del Problema</w:t>
+                <w:lang w:val="es-ES"/>
+              </w:rPr>
+              <w:t>Bibliografia</w:t>
             </w:r>
             <w:r>
               <w:rPr>
@@ -3882,7 +3881,7 @@
                 <w:noProof/>
                 <w:webHidden/>
               </w:rPr>
-              <w:instrText xml:space="preserve"> PAGEREF _Toc394355898 \h </w:instrText>
+              <w:instrText xml:space="preserve"> PAGEREF _Toc401927831 \h </w:instrText>
             </w:r>
             <w:r>
               <w:rPr>
@@ -3903,352 +3902,6 @@
                 <w:webHidden/>
               </w:rPr>
               <w:t>5</w:t>
-            </w:r>
-            <w:r>
-              <w:rPr>
-                <w:noProof/>
-                <w:webHidden/>
-              </w:rPr>
-              <w:fldChar w:fldCharType="end"/>
-            </w:r>
-          </w:hyperlink>
-        </w:p>
-        <w:p>
-          <w:pPr>
-            <w:pStyle w:val="TDC1"/>
-            <w:tabs>
-              <w:tab w:val="right" w:leader="dot" w:pos="9350"/>
-            </w:tabs>
-            <w:rPr>
-              <w:noProof/>
-              <w:lang w:val="es-ES" w:eastAsia="es-ES"/>
-            </w:rPr>
-          </w:pPr>
-          <w:hyperlink w:anchor="_Toc394355899" w:history="1">
-            <w:r>
-              <w:rPr>
-                <w:rStyle w:val="Hipervnculo"/>
-                <w:noProof/>
-              </w:rPr>
-              <w:t>Conclusiones</w:t>
-            </w:r>
-            <w:r>
-              <w:rPr>
-                <w:noProof/>
-                <w:webHidden/>
-              </w:rPr>
-              <w:tab/>
-            </w:r>
-            <w:r>
-              <w:rPr>
-                <w:noProof/>
-                <w:webHidden/>
-              </w:rPr>
-              <w:fldChar w:fldCharType="begin"/>
-            </w:r>
-            <w:r>
-              <w:rPr>
-                <w:noProof/>
-                <w:webHidden/>
-              </w:rPr>
-              <w:instrText xml:space="preserve"> PAGEREF _Toc394355899 \h </w:instrText>
-            </w:r>
-            <w:r>
-              <w:rPr>
-                <w:noProof/>
-                <w:webHidden/>
-              </w:rPr>
-            </w:r>
-            <w:r>
-              <w:rPr>
-                <w:noProof/>
-                <w:webHidden/>
-              </w:rPr>
-              <w:fldChar w:fldCharType="separate"/>
-            </w:r>
-            <w:r>
-              <w:rPr>
-                <w:noProof/>
-                <w:webHidden/>
-              </w:rPr>
-              <w:t>6</w:t>
-            </w:r>
-            <w:r>
-              <w:rPr>
-                <w:noProof/>
-                <w:webHidden/>
-              </w:rPr>
-              <w:fldChar w:fldCharType="end"/>
-            </w:r>
-          </w:hyperlink>
-        </w:p>
-        <w:p>
-          <w:pPr>
-            <w:pStyle w:val="TDC2"/>
-            <w:tabs>
-              <w:tab w:val="right" w:leader="dot" w:pos="9350"/>
-            </w:tabs>
-            <w:rPr>
-              <w:noProof/>
-              <w:lang w:val="es-ES" w:eastAsia="es-ES"/>
-            </w:rPr>
-          </w:pPr>
-          <w:hyperlink w:anchor="_Toc394355900" w:history="1">
-            <w:r>
-              <w:rPr>
-                <w:rStyle w:val="Hipervnculo"/>
-                <w:noProof/>
-              </w:rPr>
-              <w:t>Todos contra todos</w:t>
-            </w:r>
-            <w:r>
-              <w:rPr>
-                <w:noProof/>
-                <w:webHidden/>
-              </w:rPr>
-              <w:tab/>
-            </w:r>
-            <w:r>
-              <w:rPr>
-                <w:noProof/>
-                <w:webHidden/>
-              </w:rPr>
-              <w:fldChar w:fldCharType="begin"/>
-            </w:r>
-            <w:r>
-              <w:rPr>
-                <w:noProof/>
-                <w:webHidden/>
-              </w:rPr>
-              <w:instrText xml:space="preserve"> PAGEREF _Toc394355900 \h </w:instrText>
-            </w:r>
-            <w:r>
-              <w:rPr>
-                <w:noProof/>
-                <w:webHidden/>
-              </w:rPr>
-            </w:r>
-            <w:r>
-              <w:rPr>
-                <w:noProof/>
-                <w:webHidden/>
-              </w:rPr>
-              <w:fldChar w:fldCharType="separate"/>
-            </w:r>
-            <w:r>
-              <w:rPr>
-                <w:noProof/>
-                <w:webHidden/>
-              </w:rPr>
-              <w:t>6</w:t>
-            </w:r>
-            <w:r>
-              <w:rPr>
-                <w:noProof/>
-                <w:webHidden/>
-              </w:rPr>
-              <w:fldChar w:fldCharType="end"/>
-            </w:r>
-          </w:hyperlink>
-        </w:p>
-        <w:p>
-          <w:pPr>
-            <w:pStyle w:val="TDC2"/>
-            <w:tabs>
-              <w:tab w:val="right" w:leader="dot" w:pos="9350"/>
-            </w:tabs>
-            <w:rPr>
-              <w:noProof/>
-              <w:lang w:val="es-ES" w:eastAsia="es-ES"/>
-            </w:rPr>
-          </w:pPr>
-          <w:hyperlink w:anchor="_Toc394355901" w:history="1">
-            <w:r>
-              <w:rPr>
-                <w:rStyle w:val="Hipervnculo"/>
-                <w:noProof/>
-              </w:rPr>
-              <w:t>Todos CONTRA TODOS IDA Y VUELTA</w:t>
-            </w:r>
-            <w:r>
-              <w:rPr>
-                <w:noProof/>
-                <w:webHidden/>
-              </w:rPr>
-              <w:tab/>
-            </w:r>
-            <w:r>
-              <w:rPr>
-                <w:noProof/>
-                <w:webHidden/>
-              </w:rPr>
-              <w:fldChar w:fldCharType="begin"/>
-            </w:r>
-            <w:r>
-              <w:rPr>
-                <w:noProof/>
-                <w:webHidden/>
-              </w:rPr>
-              <w:instrText xml:space="preserve"> PAGEREF _Toc394355901 \h </w:instrText>
-            </w:r>
-            <w:r>
-              <w:rPr>
-                <w:noProof/>
-                <w:webHidden/>
-              </w:rPr>
-            </w:r>
-            <w:r>
-              <w:rPr>
-                <w:noProof/>
-                <w:webHidden/>
-              </w:rPr>
-              <w:fldChar w:fldCharType="separate"/>
-            </w:r>
-            <w:r>
-              <w:rPr>
-                <w:noProof/>
-                <w:webHidden/>
-              </w:rPr>
-              <w:t>6</w:t>
-            </w:r>
-            <w:r>
-              <w:rPr>
-                <w:noProof/>
-                <w:webHidden/>
-              </w:rPr>
-              <w:fldChar w:fldCharType="end"/>
-            </w:r>
-          </w:hyperlink>
-        </w:p>
-        <w:p>
-          <w:pPr>
-            <w:pStyle w:val="TDC2"/>
-            <w:tabs>
-              <w:tab w:val="right" w:leader="dot" w:pos="9350"/>
-            </w:tabs>
-            <w:rPr>
-              <w:noProof/>
-              <w:lang w:val="es-ES" w:eastAsia="es-ES"/>
-            </w:rPr>
-          </w:pPr>
-          <w:hyperlink w:anchor="_Toc394355902" w:history="1">
-            <w:r>
-              <w:rPr>
-                <w:rStyle w:val="Hipervnculo"/>
-                <w:noProof/>
-              </w:rPr>
-              <w:t>Eliminatoria por Fases</w:t>
-            </w:r>
-            <w:r>
-              <w:rPr>
-                <w:noProof/>
-                <w:webHidden/>
-              </w:rPr>
-              <w:tab/>
-            </w:r>
-            <w:r>
-              <w:rPr>
-                <w:noProof/>
-                <w:webHidden/>
-              </w:rPr>
-              <w:fldChar w:fldCharType="begin"/>
-            </w:r>
-            <w:r>
-              <w:rPr>
-                <w:noProof/>
-                <w:webHidden/>
-              </w:rPr>
-              <w:instrText xml:space="preserve"> PAGEREF _Toc394355902 \h </w:instrText>
-            </w:r>
-            <w:r>
-              <w:rPr>
-                <w:noProof/>
-                <w:webHidden/>
-              </w:rPr>
-            </w:r>
-            <w:r>
-              <w:rPr>
-                <w:noProof/>
-                <w:webHidden/>
-              </w:rPr>
-              <w:fldChar w:fldCharType="separate"/>
-            </w:r>
-            <w:r>
-              <w:rPr>
-                <w:noProof/>
-                <w:webHidden/>
-              </w:rPr>
-              <w:t>6</w:t>
-            </w:r>
-            <w:r>
-              <w:rPr>
-                <w:noProof/>
-                <w:webHidden/>
-              </w:rPr>
-              <w:fldChar w:fldCharType="end"/>
-            </w:r>
-          </w:hyperlink>
-        </w:p>
-        <w:p>
-          <w:pPr>
-            <w:pStyle w:val="TDC1"/>
-            <w:tabs>
-              <w:tab w:val="right" w:leader="dot" w:pos="9350"/>
-            </w:tabs>
-            <w:rPr>
-              <w:noProof/>
-              <w:lang w:val="es-ES" w:eastAsia="es-ES"/>
-            </w:rPr>
-          </w:pPr>
-          <w:hyperlink w:anchor="_Toc394355903" w:history="1">
-            <w:r>
-              <w:rPr>
-                <w:rStyle w:val="Hipervnculo"/>
-                <w:noProof/>
-                <w:lang w:val="es-ES"/>
-              </w:rPr>
-              <w:t>Bibliografia</w:t>
-            </w:r>
-            <w:r>
-              <w:rPr>
-                <w:noProof/>
-                <w:webHidden/>
-              </w:rPr>
-              <w:tab/>
-            </w:r>
-            <w:r>
-              <w:rPr>
-                <w:noProof/>
-                <w:webHidden/>
-              </w:rPr>
-              <w:fldChar w:fldCharType="begin"/>
-            </w:r>
-            <w:r>
-              <w:rPr>
-                <w:noProof/>
-                <w:webHidden/>
-              </w:rPr>
-              <w:instrText xml:space="preserve"> PAGEREF _Toc394355903 \h </w:instrText>
-            </w:r>
-            <w:r>
-              <w:rPr>
-                <w:noProof/>
-                <w:webHidden/>
-              </w:rPr>
-            </w:r>
-            <w:r>
-              <w:rPr>
-                <w:noProof/>
-                <w:webHidden/>
-              </w:rPr>
-              <w:fldChar w:fldCharType="separate"/>
-            </w:r>
-            <w:r>
-              <w:rPr>
-                <w:noProof/>
-                <w:webHidden/>
-              </w:rPr>
-              <w:t>6</w:t>
             </w:r>
             <w:r>
               <w:rPr>
@@ -4288,6 +3941,8 @@
       <w:r>
         <w:br w:type="page"/>
       </w:r>
+      <w:bookmarkStart w:id="0" w:name="_GoBack"/>
+      <w:bookmarkEnd w:id="0"/>
     </w:p>
     <w:p>
       <w:pPr>
@@ -4298,7 +3953,7 @@
           <w:lang w:val="es-ES"/>
         </w:rPr>
       </w:pPr>
-      <w:bookmarkStart w:id="1" w:name="_Toc394355888"/>
+      <w:bookmarkStart w:id="1" w:name="_Toc401927821"/>
       <w:r>
         <w:rPr>
           <w:noProof/>
@@ -4325,7 +3980,7 @@
         </w:rPr>
       </w:pPr>
       <w:bookmarkStart w:id="2" w:name="_Toc390178821"/>
-      <w:bookmarkStart w:id="3" w:name="_Toc394355889"/>
+      <w:bookmarkStart w:id="3" w:name="_Toc401927822"/>
       <w:r>
         <w:rPr>
           <w:b/>
@@ -4374,7 +4029,7 @@
         </w:rPr>
       </w:pPr>
       <w:bookmarkStart w:id="4" w:name="_Toc390178822"/>
-      <w:bookmarkStart w:id="5" w:name="_Toc394355890"/>
+      <w:bookmarkStart w:id="5" w:name="_Toc401927823"/>
       <w:r>
         <w:rPr>
           <w:b/>
@@ -4425,7 +4080,7 @@
         </w:rPr>
       </w:pPr>
       <w:bookmarkStart w:id="6" w:name="_Toc390178823"/>
-      <w:bookmarkStart w:id="7" w:name="_Toc394355891"/>
+      <w:bookmarkStart w:id="7" w:name="_Toc401927824"/>
       <w:r>
         <w:rPr>
           <w:b/>
@@ -4605,7 +4260,7 @@
           <w:lang w:val="es-ES"/>
         </w:rPr>
       </w:pPr>
-      <w:bookmarkStart w:id="8" w:name="_Toc394355892"/>
+      <w:bookmarkStart w:id="8" w:name="_Toc401927825"/>
       <w:r>
         <w:rPr>
           <w:noProof/>
@@ -4642,7 +4297,7 @@
           <w:lang w:val="es-ES"/>
         </w:rPr>
       </w:pPr>
-      <w:bookmarkStart w:id="9" w:name="_Toc394355893"/>
+      <w:bookmarkStart w:id="9" w:name="_Toc401927826"/>
       <w:r>
         <w:rPr>
           <w:noProof/>
@@ -4714,7 +4369,7 @@
         </w:rPr>
       </w:pPr>
       <w:bookmarkStart w:id="10" w:name="_Ref386851645"/>
-      <w:bookmarkStart w:id="11" w:name="_Toc394355894"/>
+      <w:bookmarkStart w:id="11" w:name="_Toc401927827"/>
       <w:r>
         <w:rPr>
           <w:noProof/>
@@ -6278,7 +5933,7 @@
           <w:lang w:val="es-ES"/>
         </w:rPr>
       </w:pPr>
-      <w:bookmarkStart w:id="12" w:name="_Toc394355895"/>
+      <w:bookmarkStart w:id="12" w:name="_Toc401927828"/>
       <w:r>
         <w:rPr>
           <w:noProof/>
@@ -6691,7 +6346,7 @@
           <w:lang w:val="es-ES"/>
         </w:rPr>
       </w:pPr>
-      <w:bookmarkStart w:id="13" w:name="_Toc394355896"/>
+      <w:bookmarkStart w:id="13" w:name="_Toc401927829"/>
       <w:r>
         <w:rPr>
           <w:noProof/>
@@ -6731,7 +6386,7 @@
           <w:lang w:val="es-ES"/>
         </w:rPr>
       </w:pPr>
-      <w:bookmarkStart w:id="14" w:name="_Toc394355897"/>
+      <w:bookmarkStart w:id="14" w:name="_Toc401927830"/>
       <w:r>
         <w:rPr>
           <w:lang w:val="es-ES"/>
@@ -7591,13 +7246,7 @@
           <w:rFonts w:ascii="Calibri Light" w:hAnsi="Calibri Light"/>
         </w:rPr>
         <w:br/>
-        <w:t>                  Si ( registroHap[local][0]!=0 || (registroHap[local][0]==0 &amp;&amp;                                                                                                </w:t>
-      </w:r>
-      <w:r>
-        <w:rPr>
-          <w:rFonts w:ascii="Calibri Light" w:hAnsi="Calibri Light"/>
-        </w:rPr>
-        <w:t> </w:t>
+        <w:t>                  Si ( registroHap[local][0]!=0 || (registroHap[local][0]==0 &amp;&amp;                                                                                                 </w:t>
       </w:r>
       <w:r>
         <w:rPr>
@@ -7632,13 +7281,7 @@
           <w:rFonts w:ascii="Calibri Light" w:hAnsi="Calibri Light"/>
         </w:rPr>
         <w:br/>
-        <w:t>                        Si ( registroHap[visita][0]!=1 || (registroHap[visita][0]==1 &amp;&amp;</w:t>
-      </w:r>
-      <w:r>
-        <w:rPr>
-          <w:rFonts w:ascii="Calibri Light" w:hAnsi="Calibri Light"/>
-        </w:rPr>
-        <w:t> </w:t>
+        <w:t>                        Si ( registroHap[visita][0]!=1 || (registroHap[visita][0]==1 &amp;&amp; </w:t>
       </w:r>
       <w:r>
         <w:rPr>
@@ -7861,13 +7504,7 @@
           <w:rFonts w:ascii="Calibri Light" w:hAnsi="Calibri Light"/>
         </w:rPr>
         <w:br/>
-        <w:t>            programandoFecha++;                            </w:t>
-      </w:r>
-      <w:r>
-        <w:rPr>
-          <w:rFonts w:ascii="Calibri Light" w:hAnsi="Calibri Light"/>
-        </w:rPr>
-        <w:t> </w:t>
+        <w:t>            programandoFecha++;                             </w:t>
       </w:r>
       <w:r>
         <w:rPr>
@@ -7889,357 +7526,6 @@
         </w:rPr>
         <w:br/>
         <w:t>      }</w:t>
-      </w:r>
-    </w:p>
-    <w:p>
-      <w:pPr>
-        <w:pStyle w:val="Ttulo1"/>
-      </w:pPr>
-      <w:bookmarkStart w:id="15" w:name="_Toc394355898"/>
-      <w:r>
-        <w:t>Estructura para la solución del Problema</w:t>
-      </w:r>
-      <w:bookmarkEnd w:id="15"/>
-    </w:p>
-    <w:p>
-      <w:pPr>
-        <w:jc w:val="both"/>
-      </w:pPr>
-      <w:r>
-        <w:t>A partir de los algoritmos investigados, y considerando los distintos tipos de torneos que se desea poder diagramar, se pensó en la siguiente estructura de Clases que se pretende resolver los distintos casos.</w:t>
-      </w:r>
-    </w:p>
-    <w:p>
-      <w:pPr>
-        <w:jc w:val="center"/>
-      </w:pPr>
-      <w:r>
-        <w:rPr>
-          <w:noProof/>
-          <w:lang w:val="es-ES" w:eastAsia="es-ES"/>
-        </w:rPr>
-        <w:drawing>
-          <wp:inline distT="0" distB="0" distL="0" distR="0">
-            <wp:extent cx="4824478" cy="1657350"/>
-            <wp:effectExtent l="0" t="0" r="0" b="0"/>
-            <wp:docPr id="41" name="Imagen 41" descr="E:\Downloads\diagrama - New Page (1).png"/>
-            <wp:cNvGraphicFramePr>
-              <a:graphicFrameLocks xmlns:a="http://schemas.openxmlformats.org/drawingml/2006/main" noChangeAspect="1"/>
-            </wp:cNvGraphicFramePr>
-            <a:graphic xmlns:a="http://schemas.openxmlformats.org/drawingml/2006/main">
-              <a:graphicData uri="http://schemas.openxmlformats.org/drawingml/2006/picture">
-                <pic:pic xmlns:pic="http://schemas.openxmlformats.org/drawingml/2006/picture">
-                  <pic:nvPicPr>
-                    <pic:cNvPr id="0" name="Picture 23" descr="E:\Downloads\diagrama - New Page (1).png"/>
-                    <pic:cNvPicPr>
-                      <a:picLocks noChangeAspect="1" noChangeArrowheads="1"/>
-                    </pic:cNvPicPr>
-                  </pic:nvPicPr>
-                  <pic:blipFill rotWithShape="1">
-                    <a:blip r:embed="rId25">
-                      <a:extLst>
-                        <a:ext uri="{28A0092B-C50C-407E-A947-70E740481C1C}">
-                          <a14:useLocalDpi xmlns:a14="http://schemas.microsoft.com/office/drawing/2010/main" val="0"/>
-                        </a:ext>
-                      </a:extLst>
-                    </a:blip>
-                    <a:srcRect l="16828" t="11146" r="15055" b="70773"/>
-                    <a:stretch/>
-                  </pic:blipFill>
-                  <pic:spPr bwMode="auto">
-                    <a:xfrm>
-                      <a:off x="0" y="0"/>
-                      <a:ext cx="4831241" cy="1659673"/>
-                    </a:xfrm>
-                    <a:prstGeom prst="rect">
-                      <a:avLst/>
-                    </a:prstGeom>
-                    <a:noFill/>
-                    <a:ln>
-                      <a:noFill/>
-                    </a:ln>
-                    <a:extLst>
-                      <a:ext uri="{53640926-AAD7-44D8-BBD7-CCE9431645EC}">
-                        <a14:shadowObscured xmlns:a14="http://schemas.microsoft.com/office/drawing/2010/main"/>
-                      </a:ext>
-                    </a:extLst>
-                  </pic:spPr>
-                </pic:pic>
-              </a:graphicData>
-            </a:graphic>
-          </wp:inline>
-        </w:drawing>
-      </w:r>
-    </w:p>
-    <w:p>
-      <w:pPr>
-        <w:rPr>
-          <w:b/>
-        </w:rPr>
-      </w:pPr>
-      <w:r>
-        <w:rPr>
-          <w:b/>
-        </w:rPr>
-        <w:t>Clase Fase:</w:t>
-      </w:r>
-    </w:p>
-    <w:p>
-      <w:pPr>
-        <w:jc w:val="both"/>
-      </w:pPr>
-      <w:r>
-        <w:t xml:space="preserve">Se pretende incluir en esta clase </w:t>
-      </w:r>
-      <w:r>
-        <w:t xml:space="preserve">una </w:t>
-      </w:r>
-      <w:r>
-        <w:rPr>
-          <w:b/>
-        </w:rPr>
-        <w:t>lista de equipos</w:t>
-      </w:r>
-      <w:r>
-        <w:t xml:space="preserve">, que representa los equipos que jugarán en esa fase. La </w:t>
-      </w:r>
-      <w:r>
-        <w:rPr>
-          <w:b/>
-        </w:rPr>
-        <w:t>cantidad de equipos</w:t>
-      </w:r>
-      <w:r>
-        <w:t xml:space="preserve"> por grupo es el número </w:t>
-      </w:r>
-      <w:r>
-        <w:t xml:space="preserve">de equipos que juegan en cada grupo de la fase. Para entenderse mejor, si pensamos en el ejemplo del mundial de la FIFA, la </w:t>
-      </w:r>
-      <w:r>
-        <w:rPr>
-          <w:b/>
-        </w:rPr>
-        <w:t>cantidad de equipos por grupo</w:t>
-      </w:r>
-      <w:r>
-        <w:t xml:space="preserve"> en la Fase 1 (fase de grupos) es 4. En la Fase 2 (Octavos de final) es 2.  Además se debe incluir una lista de Grupos que conforman la Fase. </w:t>
-      </w:r>
-      <w:r>
-        <w:rPr>
-          <w:b/>
-        </w:rPr>
-        <w:t>Tipo de algoritmo</w:t>
-      </w:r>
-      <w:r>
-        <w:t xml:space="preserve"> es un atributo que indica si el algoritmo a utilizar es todos contra todos solo ida, o ida y vuelta. Además, se debe indicar la </w:t>
-      </w:r>
-      <w:r>
-        <w:rPr>
-          <w:b/>
-        </w:rPr>
-        <w:t>Cantidad de Equipos que pasan</w:t>
-      </w:r>
-      <w:r>
-        <w:t xml:space="preserve"> a la siguiente fase, por cada grupo. Para esto último podemos tomar nuevamente el ejemplo del Mundial: en la Fase 1, la </w:t>
-      </w:r>
-      <w:r>
-        <w:t>cantidad de equipos que pasan p</w:t>
-      </w:r>
-      <w:r>
-        <w:t>o</w:t>
-      </w:r>
-      <w:r>
-        <w:t>r</w:t>
-      </w:r>
-      <w:r>
-        <w:t xml:space="preserve"> cada grupo es de 2. En las Fases siguientes la cantidad es 1 equipo por Grupo.</w:t>
-      </w:r>
-    </w:p>
-    <w:p>
-      <w:pPr>
-        <w:jc w:val="both"/>
-        <w:rPr>
-          <w:b/>
-        </w:rPr>
-      </w:pPr>
-      <w:r>
-        <w:rPr>
-          <w:b/>
-        </w:rPr>
-        <w:t>Clase Grupo:</w:t>
-      </w:r>
-    </w:p>
-    <w:p>
-      <w:pPr>
-        <w:jc w:val="both"/>
-      </w:pPr>
-      <w:r>
-        <w:t xml:space="preserve">En esta estructura, se debe tener en cuenta que debe existir una </w:t>
-      </w:r>
-      <w:r>
-        <w:rPr>
-          <w:b/>
-        </w:rPr>
-        <w:t>lista de equipos</w:t>
-      </w:r>
-      <w:r>
-        <w:t xml:space="preserve"> que jugarán en el Grupo. La </w:t>
-      </w:r>
-      <w:r>
-        <w:rPr>
-          <w:b/>
-        </w:rPr>
-        <w:t>Lista de partidos</w:t>
-      </w:r>
-      <w:r>
-        <w:t xml:space="preserve"> será la resultante de aplicar el algoritmo de fixture correspondiente.</w:t>
-      </w:r>
-    </w:p>
-    <w:p>
-      <w:pPr>
-        <w:jc w:val="both"/>
-      </w:pPr>
-    </w:p>
-    <w:p/>
-    <w:p>
-      <w:pPr>
-        <w:pStyle w:val="Ttulo1"/>
-      </w:pPr>
-      <w:bookmarkStart w:id="16" w:name="_Toc394355899"/>
-      <w:r>
-        <w:lastRenderedPageBreak/>
-        <w:t>Conclusiones</w:t>
-      </w:r>
-      <w:bookmarkEnd w:id="16"/>
-    </w:p>
-    <w:p>
-      <w:r>
-        <w:t>Los tipos de torneo que se busca poder diagramar a partir de nuestro sistema son:</w:t>
-      </w:r>
-    </w:p>
-    <w:p>
-      <w:pPr>
-        <w:pStyle w:val="Prrafodelista"/>
-        <w:numPr>
-          <w:ilvl w:val="0"/>
-          <w:numId w:val="8"/>
-        </w:numPr>
-      </w:pPr>
-      <w:r>
-        <w:t>Todos contra todos (considerando locales y visitantes)</w:t>
-      </w:r>
-    </w:p>
-    <w:p>
-      <w:pPr>
-        <w:pStyle w:val="Prrafodelista"/>
-        <w:numPr>
-          <w:ilvl w:val="0"/>
-          <w:numId w:val="8"/>
-        </w:numPr>
-      </w:pPr>
-      <w:r>
-        <w:t>Todos contra todos Ida y Vuelta (considerando locales y visitantes)</w:t>
-      </w:r>
-    </w:p>
-    <w:p>
-      <w:pPr>
-        <w:pStyle w:val="Prrafodelista"/>
-        <w:numPr>
-          <w:ilvl w:val="0"/>
-          <w:numId w:val="8"/>
-        </w:numPr>
-      </w:pPr>
-      <w:r>
-        <w:t>Eliminatorias por Fase de Grupos (ejemplo: Mundial de la FIFA)</w:t>
-      </w:r>
-    </w:p>
-    <w:p>
-      <w:r>
-        <w:t>A continuación se explica a partir de los algoritmos obtenidos cómo se pretende resolver la</w:t>
-      </w:r>
-      <w:r>
-        <w:t xml:space="preserve"> problemática de cada tipo de torneo:</w:t>
-      </w:r>
-    </w:p>
-    <w:p>
-      <w:pPr>
-        <w:pStyle w:val="Ttulo2"/>
-      </w:pPr>
-      <w:bookmarkStart w:id="17" w:name="_Toc394355900"/>
-      <w:r>
-        <w:t>Todos contra todos</w:t>
-      </w:r>
-      <w:bookmarkEnd w:id="17"/>
-    </w:p>
-    <w:p>
-      <w:r>
-        <w:t xml:space="preserve">Se utilizará un algoritmo basado en Round Robin similar al presentado en las secciones anteriores, pero teniendo en cuenta las estructuras de objetos que se han creado para resolver el Fixture. </w:t>
-      </w:r>
-    </w:p>
-    <w:p>
-      <w:r>
-        <w:t>En el diseño planteado para la resolución</w:t>
-      </w:r>
-      <w:r>
-        <w:t>, se considerará realizar una única Fase, con un único Grupo.</w:t>
-      </w:r>
-    </w:p>
-    <w:p>
-      <w:pPr>
-        <w:pStyle w:val="Ttulo2"/>
-      </w:pPr>
-      <w:bookmarkStart w:id="18" w:name="_Toc394355901"/>
-      <w:r>
-        <w:t>Todos CONTRA TODOS IDA Y VUELTA</w:t>
-      </w:r>
-      <w:bookmarkEnd w:id="18"/>
-    </w:p>
-    <w:p>
-      <w:r>
-        <w:t xml:space="preserve">Se realizará una </w:t>
-      </w:r>
-      <w:r>
-        <w:t>adaptación del</w:t>
-      </w:r>
-      <w:r>
-        <w:t xml:space="preserve"> algoritmo anterior, teniendo en cuenta la satisfacción de la condici</w:t>
-      </w:r>
-      <w:r>
-        <w:t>ón de local y visitante.</w:t>
-      </w:r>
-    </w:p>
-    <w:p>
-      <w:r>
-        <w:t>En el diseño planteado para la resolución, se considerará realizar una única Fase, con un único Grupo.</w:t>
-      </w:r>
-    </w:p>
-    <w:p>
-      <w:pPr>
-        <w:pStyle w:val="Ttulo2"/>
-      </w:pPr>
-      <w:bookmarkStart w:id="19" w:name="_Toc394355902"/>
-      <w:r>
-        <w:t>Eliminator</w:t>
-      </w:r>
-      <w:r>
-        <w:t>i</w:t>
-      </w:r>
-      <w:r>
-        <w:t>a por Fases</w:t>
-      </w:r>
-      <w:bookmarkEnd w:id="19"/>
-    </w:p>
-    <w:p>
-      <w:r>
-        <w:t xml:space="preserve">Se aplicará alguno de los algoritmos anteriores: Todos contra todos simples, o Todos contra todos Ida y Vuelta. </w:t>
-      </w:r>
-    </w:p>
-    <w:p>
-      <w:r>
-        <w:rPr>
-          <w:highlight w:val="yellow"/>
-        </w:rPr>
-        <w:t>Completar con ejemplo para que se entienda bien</w:t>
       </w:r>
     </w:p>
     <w:p>
@@ -8252,14 +7538,14 @@
           <w:lang w:val="es-ES"/>
         </w:rPr>
       </w:pPr>
-      <w:bookmarkStart w:id="20" w:name="_Toc394355903"/>
+      <w:bookmarkStart w:id="15" w:name="_Toc401927831"/>
       <w:r>
         <w:rPr>
           <w:lang w:val="es-ES"/>
         </w:rPr>
         <w:t>Bibliografia</w:t>
       </w:r>
-      <w:bookmarkEnd w:id="20"/>
+      <w:bookmarkEnd w:id="15"/>
     </w:p>
     <w:p>
       <w:pPr>
@@ -8268,7 +7554,7 @@
           <w:lang w:val="es-ES"/>
         </w:rPr>
       </w:pPr>
-      <w:hyperlink r:id="rId26" w:history="1">
+      <w:hyperlink r:id="rId25" w:history="1">
         <w:r>
           <w:rPr>
             <w:rStyle w:val="Hipervnculo"/>
@@ -8284,7 +7570,7 @@
           <w:lang w:val="es-ES"/>
         </w:rPr>
       </w:pPr>
-      <w:hyperlink r:id="rId27" w:history="1">
+      <w:hyperlink r:id="rId26" w:history="1">
         <w:r>
           <w:rPr>
             <w:rStyle w:val="Hipervnculo"/>
@@ -8300,7 +7586,7 @@
           <w:lang w:val="es-ES"/>
         </w:rPr>
       </w:pPr>
-      <w:hyperlink r:id="rId28" w:history="1">
+      <w:hyperlink r:id="rId27" w:history="1">
         <w:r>
           <w:rPr>
             <w:rStyle w:val="Hipervnculo"/>
@@ -8316,7 +7602,7 @@
           <w:lang w:val="es-ES"/>
         </w:rPr>
       </w:pPr>
-      <w:hyperlink r:id="rId29" w:history="1">
+      <w:hyperlink r:id="rId28" w:history="1">
         <w:r>
           <w:rPr>
             <w:rStyle w:val="Hipervnculo"/>
@@ -8332,7 +7618,7 @@
           <w:lang w:val="es-ES"/>
         </w:rPr>
       </w:pPr>
-      <w:hyperlink r:id="rId30" w:history="1">
+      <w:hyperlink r:id="rId29" w:history="1">
         <w:r>
           <w:rPr>
             <w:rStyle w:val="Hipervnculo"/>
@@ -8552,7 +7838,7 @@
               <w:szCs w:val="18"/>
               <w:lang w:val="es-ES"/>
             </w:rPr>
-            <w:t>3</w:t>
+            <w:t>1</w:t>
           </w:r>
           <w:r>
             <w:rPr>
@@ -8733,7 +8019,7 @@
               <w:szCs w:val="18"/>
               <w:lang w:val="es-ES"/>
             </w:rPr>
-            <w:t>6</w:t>
+            <w:t>5</w:t>
           </w:r>
           <w:r>
             <w:rPr>
@@ -12179,7 +11465,6 @@
       <w:spacing w:after="0" w:line="240" w:lineRule="auto"/>
     </w:pPr>
     <w:tblPr>
-      <w:tblInd w:w="0" w:type="dxa"/>
       <w:tblBorders>
         <w:top w:val="single" w:sz="4" w:space="0" w:color="000000" w:themeColor="text1"/>
         <w:left w:val="single" w:sz="4" w:space="0" w:color="000000" w:themeColor="text1"/>
@@ -12188,12 +11473,6 @@
         <w:insideH w:val="single" w:sz="4" w:space="0" w:color="000000" w:themeColor="text1"/>
         <w:insideV w:val="single" w:sz="4" w:space="0" w:color="000000" w:themeColor="text1"/>
       </w:tblBorders>
-      <w:tblCellMar>
-        <w:top w:w="0" w:type="dxa"/>
-        <w:left w:w="108" w:type="dxa"/>
-        <w:bottom w:w="0" w:type="dxa"/>
-        <w:right w:w="108" w:type="dxa"/>
-      </w:tblCellMar>
     </w:tblPr>
   </w:style>
   <w:style w:type="paragraph" w:styleId="Puesto">
@@ -12578,7 +11857,6 @@
     <w:tblPr>
       <w:tblStyleRowBandSize w:val="1"/>
       <w:tblStyleColBandSize w:val="1"/>
-      <w:tblInd w:w="0" w:type="dxa"/>
       <w:tblBorders>
         <w:top w:val="single" w:sz="4" w:space="0" w:color="C1DF87" w:themeColor="accent1" w:themeTint="99"/>
         <w:left w:val="single" w:sz="4" w:space="0" w:color="C1DF87" w:themeColor="accent1" w:themeTint="99"/>
@@ -12587,12 +11865,6 @@
         <w:insideH w:val="single" w:sz="4" w:space="0" w:color="C1DF87" w:themeColor="accent1" w:themeTint="99"/>
         <w:insideV w:val="single" w:sz="4" w:space="0" w:color="C1DF87" w:themeColor="accent1" w:themeTint="99"/>
       </w:tblBorders>
-      <w:tblCellMar>
-        <w:top w:w="0" w:type="dxa"/>
-        <w:left w:w="108" w:type="dxa"/>
-        <w:bottom w:w="0" w:type="dxa"/>
-        <w:right w:w="108" w:type="dxa"/>
-      </w:tblCellMar>
     </w:tblPr>
     <w:tblStylePr w:type="firstRow">
       <w:rPr>
@@ -12721,7 +11993,6 @@
     <w:tblPr>
       <w:tblStyleRowBandSize w:val="1"/>
       <w:tblStyleColBandSize w:val="1"/>
-      <w:tblInd w:w="0" w:type="dxa"/>
       <w:tblBorders>
         <w:top w:val="single" w:sz="4" w:space="0" w:color="FFFFFF" w:themeColor="background1"/>
         <w:left w:val="single" w:sz="4" w:space="0" w:color="FFFFFF" w:themeColor="background1"/>
@@ -12730,12 +12001,6 @@
         <w:insideH w:val="single" w:sz="4" w:space="0" w:color="FFFFFF" w:themeColor="background1"/>
         <w:insideV w:val="single" w:sz="4" w:space="0" w:color="FFFFFF" w:themeColor="background1"/>
       </w:tblBorders>
-      <w:tblCellMar>
-        <w:top w:w="0" w:type="dxa"/>
-        <w:left w:w="108" w:type="dxa"/>
-        <w:bottom w:w="0" w:type="dxa"/>
-        <w:right w:w="108" w:type="dxa"/>
-      </w:tblCellMar>
     </w:tblPr>
     <w:tcPr>
       <w:shd w:val="clear" w:color="auto" w:fill="EAF4D7" w:themeFill="accent1" w:themeFillTint="33"/>
@@ -12834,7 +12099,6 @@
     <w:tblPr>
       <w:tblStyleRowBandSize w:val="1"/>
       <w:tblStyleColBandSize w:val="1"/>
-      <w:tblInd w:w="0" w:type="dxa"/>
       <w:tblBorders>
         <w:top w:val="single" w:sz="4" w:space="0" w:color="9FD37C" w:themeColor="accent2" w:themeTint="99"/>
         <w:left w:val="single" w:sz="4" w:space="0" w:color="9FD37C" w:themeColor="accent2" w:themeTint="99"/>
@@ -12843,12 +12107,6 @@
         <w:insideH w:val="single" w:sz="4" w:space="0" w:color="9FD37C" w:themeColor="accent2" w:themeTint="99"/>
         <w:insideV w:val="single" w:sz="4" w:space="0" w:color="9FD37C" w:themeColor="accent2" w:themeTint="99"/>
       </w:tblBorders>
-      <w:tblCellMar>
-        <w:top w:w="0" w:type="dxa"/>
-        <w:left w:w="108" w:type="dxa"/>
-        <w:bottom w:w="0" w:type="dxa"/>
-        <w:right w:w="108" w:type="dxa"/>
-      </w:tblCellMar>
     </w:tblPr>
     <w:tblStylePr w:type="firstRow">
       <w:rPr>
@@ -12917,7 +12175,6 @@
     <w:tblPr>
       <w:tblStyleRowBandSize w:val="1"/>
       <w:tblStyleColBandSize w:val="1"/>
-      <w:tblInd w:w="0" w:type="dxa"/>
       <w:tblBorders>
         <w:top w:val="single" w:sz="4" w:space="0" w:color="FFFFFF" w:themeColor="background1"/>
         <w:left w:val="single" w:sz="4" w:space="0" w:color="FFFFFF" w:themeColor="background1"/>
@@ -12926,12 +12183,6 @@
         <w:insideH w:val="single" w:sz="4" w:space="0" w:color="FFFFFF" w:themeColor="background1"/>
         <w:insideV w:val="single" w:sz="4" w:space="0" w:color="FFFFFF" w:themeColor="background1"/>
       </w:tblBorders>
-      <w:tblCellMar>
-        <w:top w:w="0" w:type="dxa"/>
-        <w:left w:w="108" w:type="dxa"/>
-        <w:bottom w:w="0" w:type="dxa"/>
-        <w:right w:w="108" w:type="dxa"/>
-      </w:tblCellMar>
     </w:tblPr>
     <w:tcPr>
       <w:shd w:val="clear" w:color="auto" w:fill="DFF0D3" w:themeFill="accent2" w:themeFillTint="33"/>
@@ -13508,7 +12759,7 @@
 </file>
 
 <file path=customXml/itemProps3.xml><?xml version="1.0" encoding="utf-8"?>
-<ds:datastoreItem xmlns:ds="http://schemas.openxmlformats.org/officeDocument/2006/customXml" ds:itemID="{445649F6-66E5-45F2-ABF0-92D455D0C188}">
+<ds:datastoreItem xmlns:ds="http://schemas.openxmlformats.org/officeDocument/2006/customXml" ds:itemID="{96498455-7F91-4F28-B3C5-A89402DE5CD5}">
   <ds:schemaRefs>
     <ds:schemaRef ds:uri="http://schemas.openxmlformats.org/officeDocument/2006/bibliography"/>
   </ds:schemaRefs>

</xml_diff>